<commit_message>
Doku als Pdf erstellt
</commit_message>
<xml_diff>
--- a/Sketchbook kleine Doku.docx
+++ b/Sketchbook kleine Doku.docx
@@ -3,13 +3,8 @@
 <w:document xmlns:wpc="http://schemas.microsoft.com/office/word/2010/wordprocessingCanvas" xmlns:cx="http://schemas.microsoft.com/office/drawing/2014/chartex" xmlns:cx1="http://schemas.microsoft.com/office/drawing/2015/9/8/chartex" xmlns:cx2="http://schemas.microsoft.com/office/drawing/2015/10/21/chartex" xmlns:cx3="http://schemas.microsoft.com/office/drawing/2016/5/9/chartex" xmlns:cx4="http://schemas.microsoft.com/office/drawing/2016/5/10/chartex" xmlns:cx5="http://schemas.microsoft.com/office/drawing/2016/5/11/chartex" xmlns:cx6="http://schemas.microsoft.com/office/drawing/2016/5/12/chartex" xmlns:cx7="http://schemas.microsoft.com/office/drawing/2016/5/13/chartex" xmlns:cx8="http://schemas.microsoft.com/office/drawing/2016/5/14/chartex" xmlns:mc="http://schemas.openxmlformats.org/markup-compatibility/2006" xmlns:aink="http://schemas.microsoft.com/office/drawing/2016/ink" xmlns:am3d="http://schemas.microsoft.com/office/drawing/2017/model3d" xmlns:o="urn:schemas-microsoft-com:office:office" xmlns:r="http://schemas.openxmlformats.org/officeDocument/2006/relationships" xmlns:m="http://schemas.openxmlformats.org/officeDocument/2006/math" xmlns:v="urn:schemas-microsoft-com:vml" xmlns:wp14="http://schemas.microsoft.com/office/word/2010/wordprocessingDrawing" xmlns:wp="http://schemas.openxmlformats.org/drawingml/2006/wordprocessingDrawing" xmlns:w10="urn:schemas-microsoft-com:office:word" xmlns:w="http://schemas.openxmlformats.org/wordprocessingml/2006/main" xmlns:w14="http://schemas.microsoft.com/office/word/2010/wordml" xmlns:w15="http://schemas.microsoft.com/office/word/2012/wordml" xmlns:w16cid="http://schemas.microsoft.com/office/word/2016/wordml/cid" xmlns:w16se="http://schemas.microsoft.com/office/word/2015/wordml/symex" xmlns:wpg="http://schemas.microsoft.com/office/word/2010/wordprocessingGroup" xmlns:wpi="http://schemas.microsoft.com/office/word/2010/wordprocessingInk" xmlns:wne="http://schemas.microsoft.com/office/word/2006/wordml" xmlns:wps="http://schemas.microsoft.com/office/word/2010/wordprocessingShape" mc:Ignorable="w14 w15 w16se w16cid wp14">
   <w:body>
     <w:p>
-      <w:proofErr w:type="spellStart"/>
-      <w:r>
-        <w:t>Sketchbook</w:t>
-      </w:r>
-      <w:proofErr w:type="spellEnd"/>
-      <w:r>
-        <w:t xml:space="preserve"> Installation</w:t>
+      <w:r>
+        <w:t>Sketchbook Installation</w:t>
       </w:r>
     </w:p>
     <w:p/>
@@ -21,13 +16,8 @@
           <w:numId w:val="2"/>
         </w:numPr>
       </w:pPr>
-      <w:proofErr w:type="spellStart"/>
-      <w:r>
-        <w:t>Nodejs</w:t>
-      </w:r>
-      <w:proofErr w:type="spellEnd"/>
-      <w:r>
-        <w:t xml:space="preserve"> installieren (neuste Version): </w:t>
+      <w:r>
+        <w:t xml:space="preserve">Nodejs installieren (neuste Version): </w:t>
       </w:r>
       <w:hyperlink r:id="rId5" w:history="1">
         <w:r>
@@ -46,59 +36,20 @@
           <w:numId w:val="2"/>
         </w:numPr>
       </w:pPr>
-      <w:proofErr w:type="spellStart"/>
-      <w:r>
-        <w:t>Node</w:t>
-      </w:r>
-      <w:proofErr w:type="spellEnd"/>
-      <w:r>
-        <w:t xml:space="preserve"> </w:t>
-      </w:r>
-      <w:proofErr w:type="spellStart"/>
-      <w:r>
-        <w:t>js</w:t>
-      </w:r>
-      <w:proofErr w:type="spellEnd"/>
-      <w:r>
-        <w:t xml:space="preserve"> Module installieren </w:t>
+      <w:r>
+        <w:t xml:space="preserve">Node js Module installieren </w:t>
       </w:r>
       <w:r>
         <w:sym w:font="Wingdings" w:char="F0E0"/>
       </w:r>
       <w:r>
-        <w:t xml:space="preserve"> in der </w:t>
-      </w:r>
-      <w:proofErr w:type="spellStart"/>
-      <w:r>
-        <w:t>cmd</w:t>
-      </w:r>
-      <w:proofErr w:type="spellEnd"/>
-      <w:r>
-        <w:t xml:space="preserve"> zu dem Pfad des </w:t>
-      </w:r>
-      <w:proofErr w:type="spellStart"/>
+        <w:t xml:space="preserve"> in der cmd zu dem Pfad des </w:t>
+      </w:r>
       <w:r>
         <w:t>Sketchbook</w:t>
       </w:r>
-      <w:proofErr w:type="spellEnd"/>
-      <w:r>
-        <w:t xml:space="preserve"> Verzeichnisses navigieren und „</w:t>
-      </w:r>
-      <w:proofErr w:type="spellStart"/>
-      <w:r>
-        <w:t>npm</w:t>
-      </w:r>
-      <w:proofErr w:type="spellEnd"/>
-      <w:r>
-        <w:t xml:space="preserve"> </w:t>
-      </w:r>
-      <w:proofErr w:type="spellStart"/>
-      <w:r>
-        <w:t>install</w:t>
-      </w:r>
-      <w:proofErr w:type="spellEnd"/>
-      <w:r>
-        <w:t>“ eingeben.</w:t>
+      <w:r>
+        <w:t xml:space="preserve"> Verzeichnisses navigieren und „npm install“ eingeben.</w:t>
       </w:r>
     </w:p>
     <w:p>
@@ -110,15 +61,7 @@
         </w:numPr>
       </w:pPr>
       <w:r>
-        <w:t xml:space="preserve">Unter </w:t>
-      </w:r>
-      <w:proofErr w:type="spellStart"/>
-      <w:r>
-        <w:t>db_config</w:t>
-      </w:r>
-      <w:proofErr w:type="spellEnd"/>
-      <w:r>
-        <w:t>/database.js: Datenbank Server + Anmeldedaten eingeben</w:t>
+        <w:t>Unter db_config/database.js: Datenbank Server + Anmeldedaten eingeben</w:t>
       </w:r>
     </w:p>
     <w:p>
@@ -133,34 +76,10 @@
         <w:t>Datenbank installieren</w:t>
       </w:r>
       <w:r>
-        <w:t xml:space="preserve"> (</w:t>
-      </w:r>
-      <w:proofErr w:type="spellStart"/>
-      <w:r>
-        <w:t>mysql</w:t>
-      </w:r>
-      <w:proofErr w:type="spellEnd"/>
-      <w:r>
-        <w:t>)</w:t>
-      </w:r>
-      <w:r>
-        <w:t xml:space="preserve">: </w:t>
-      </w:r>
-      <w:proofErr w:type="spellStart"/>
-      <w:r>
-        <w:t>node</w:t>
-      </w:r>
-      <w:proofErr w:type="spellEnd"/>
-      <w:r>
-        <w:t xml:space="preserve"> </w:t>
-      </w:r>
-      <w:proofErr w:type="spellStart"/>
-      <w:r>
-        <w:t>db_config</w:t>
-      </w:r>
-      <w:proofErr w:type="spellEnd"/>
-      <w:r>
-        <w:t>/create_database.js</w:t>
+        <w:t xml:space="preserve"> (mysql)</w:t>
+      </w:r>
+      <w:r>
+        <w:t>: node db_config/create_database.js</w:t>
       </w:r>
     </w:p>
     <w:p>
@@ -171,37 +90,16 @@
           <w:numId w:val="2"/>
         </w:numPr>
       </w:pPr>
-      <w:proofErr w:type="spellStart"/>
-      <w:r>
-        <w:t>Nodejs</w:t>
-      </w:r>
-      <w:proofErr w:type="spellEnd"/>
-      <w:r>
-        <w:t xml:space="preserve"> Server starten: </w:t>
-      </w:r>
-      <w:proofErr w:type="spellStart"/>
-      <w:r>
-        <w:t>npm</w:t>
-      </w:r>
-      <w:proofErr w:type="spellEnd"/>
-      <w:r>
-        <w:t xml:space="preserve"> </w:t>
-      </w:r>
-      <w:proofErr w:type="spellStart"/>
-      <w:r>
-        <w:t>start</w:t>
-      </w:r>
-      <w:proofErr w:type="spellEnd"/>
-      <w:r>
-        <w:t xml:space="preserve"> bzw. </w:t>
-      </w:r>
-      <w:proofErr w:type="spellStart"/>
-      <w:r>
-        <w:t>node</w:t>
-      </w:r>
-      <w:proofErr w:type="spellEnd"/>
-      <w:r>
-        <w:t xml:space="preserve"> server.js</w:t>
+      <w:r>
+        <w:t>Nodejs Server starten:</w:t>
+      </w:r>
+      <w:r>
+        <w:t xml:space="preserve"> Cmd -&gt;</w:t>
+      </w:r>
+      <w:bookmarkStart w:id="0" w:name="_GoBack"/>
+      <w:bookmarkEnd w:id="0"/>
+      <w:r>
+        <w:t xml:space="preserve"> npm start bzw. node server.js</w:t>
       </w:r>
     </w:p>
     <w:p>
@@ -224,31 +122,13 @@
     </w:p>
     <w:p/>
     <w:p>
-      <w:proofErr w:type="spellStart"/>
       <w:r>
         <w:t>Passportjs</w:t>
       </w:r>
-      <w:proofErr w:type="spellEnd"/>
-    </w:p>
-    <w:p>
-      <w:r>
-        <w:t xml:space="preserve">Die Anwendung benutzt ein </w:t>
-      </w:r>
-      <w:proofErr w:type="spellStart"/>
-      <w:r>
-        <w:t>Node</w:t>
-      </w:r>
-      <w:proofErr w:type="spellEnd"/>
-      <w:r>
-        <w:t xml:space="preserve"> Modul namens </w:t>
-      </w:r>
-      <w:proofErr w:type="spellStart"/>
-      <w:r>
-        <w:t>Passportjs</w:t>
-      </w:r>
-      <w:proofErr w:type="spellEnd"/>
-      <w:r>
-        <w:t xml:space="preserve"> für die Authentifizierung.</w:t>
+    </w:p>
+    <w:p>
+      <w:r>
+        <w:t>Die Anwendung benutzt ein Node Modul namens Passportjs für die Authentifizierung.</w:t>
       </w:r>
     </w:p>
     <w:p>
@@ -314,63 +194,11 @@
                                 <w:b/>
                               </w:rPr>
                             </w:pPr>
-                            <w:proofErr w:type="spellStart"/>
-                            <w:proofErr w:type="gramStart"/>
                             <w:r>
                               <w:rPr>
                                 <w:b/>
                               </w:rPr>
-                              <w:t>passport.serializeUser</w:t>
-                            </w:r>
-                            <w:proofErr w:type="spellEnd"/>
-                            <w:proofErr w:type="gramEnd"/>
-                            <w:r>
-                              <w:rPr>
-                                <w:b/>
-                              </w:rPr>
-                              <w:t>(</w:t>
-                            </w:r>
-                            <w:proofErr w:type="spellStart"/>
-                            <w:r>
-                              <w:rPr>
-                                <w:b/>
-                              </w:rPr>
-                              <w:t>function</w:t>
-                            </w:r>
-                            <w:proofErr w:type="spellEnd"/>
-                            <w:r>
-                              <w:rPr>
-                                <w:b/>
-                              </w:rPr>
-                              <w:t>(</w:t>
-                            </w:r>
-                            <w:proofErr w:type="spellStart"/>
-                            <w:r>
-                              <w:rPr>
-                                <w:b/>
-                              </w:rPr>
-                              <w:t>user</w:t>
-                            </w:r>
-                            <w:proofErr w:type="spellEnd"/>
-                            <w:r>
-                              <w:rPr>
-                                <w:b/>
-                              </w:rPr>
-                              <w:t xml:space="preserve">, </w:t>
-                            </w:r>
-                            <w:proofErr w:type="spellStart"/>
-                            <w:r>
-                              <w:rPr>
-                                <w:b/>
-                              </w:rPr>
-                              <w:t>done</w:t>
-                            </w:r>
-                            <w:proofErr w:type="spellEnd"/>
-                            <w:r>
-                              <w:rPr>
-                                <w:b/>
-                              </w:rPr>
-                              <w:t>) {</w:t>
+                              <w:t>passport.serializeUser(function(user, done) {</w:t>
                             </w:r>
                           </w:p>
                           <w:p>
@@ -384,28 +212,7 @@
                                 <w:b/>
                               </w:rPr>
                               <w:tab/>
-                            </w:r>
-                            <w:proofErr w:type="spellStart"/>
-                            <w:proofErr w:type="gramStart"/>
-                            <w:r>
-                              <w:rPr>
-                                <w:b/>
-                              </w:rPr>
-                              <w:t>done</w:t>
-                            </w:r>
-                            <w:proofErr w:type="spellEnd"/>
-                            <w:r>
-                              <w:rPr>
-                                <w:b/>
-                              </w:rPr>
-                              <w:t>(</w:t>
-                            </w:r>
-                            <w:proofErr w:type="gramEnd"/>
-                            <w:r>
-                              <w:rPr>
-                                <w:b/>
-                              </w:rPr>
-                              <w:t>null, user.id);</w:t>
+                              <w:t>done(null, user.id);</w:t>
                             </w:r>
                           </w:p>
                           <w:p>
@@ -454,63 +261,11 @@
                           <w:b/>
                         </w:rPr>
                       </w:pPr>
-                      <w:proofErr w:type="spellStart"/>
-                      <w:proofErr w:type="gramStart"/>
                       <w:r>
                         <w:rPr>
                           <w:b/>
                         </w:rPr>
-                        <w:t>passport.serializeUser</w:t>
-                      </w:r>
-                      <w:proofErr w:type="spellEnd"/>
-                      <w:proofErr w:type="gramEnd"/>
-                      <w:r>
-                        <w:rPr>
-                          <w:b/>
-                        </w:rPr>
-                        <w:t>(</w:t>
-                      </w:r>
-                      <w:proofErr w:type="spellStart"/>
-                      <w:r>
-                        <w:rPr>
-                          <w:b/>
-                        </w:rPr>
-                        <w:t>function</w:t>
-                      </w:r>
-                      <w:proofErr w:type="spellEnd"/>
-                      <w:r>
-                        <w:rPr>
-                          <w:b/>
-                        </w:rPr>
-                        <w:t>(</w:t>
-                      </w:r>
-                      <w:proofErr w:type="spellStart"/>
-                      <w:r>
-                        <w:rPr>
-                          <w:b/>
-                        </w:rPr>
-                        <w:t>user</w:t>
-                      </w:r>
-                      <w:proofErr w:type="spellEnd"/>
-                      <w:r>
-                        <w:rPr>
-                          <w:b/>
-                        </w:rPr>
-                        <w:t xml:space="preserve">, </w:t>
-                      </w:r>
-                      <w:proofErr w:type="spellStart"/>
-                      <w:r>
-                        <w:rPr>
-                          <w:b/>
-                        </w:rPr>
-                        <w:t>done</w:t>
-                      </w:r>
-                      <w:proofErr w:type="spellEnd"/>
-                      <w:r>
-                        <w:rPr>
-                          <w:b/>
-                        </w:rPr>
-                        <w:t>) {</w:t>
+                        <w:t>passport.serializeUser(function(user, done) {</w:t>
                       </w:r>
                     </w:p>
                     <w:p>
@@ -524,28 +279,7 @@
                           <w:b/>
                         </w:rPr>
                         <w:tab/>
-                      </w:r>
-                      <w:proofErr w:type="spellStart"/>
-                      <w:proofErr w:type="gramStart"/>
-                      <w:r>
-                        <w:rPr>
-                          <w:b/>
-                        </w:rPr>
-                        <w:t>done</w:t>
-                      </w:r>
-                      <w:proofErr w:type="spellEnd"/>
-                      <w:r>
-                        <w:rPr>
-                          <w:b/>
-                        </w:rPr>
-                        <w:t>(</w:t>
-                      </w:r>
-                      <w:proofErr w:type="gramEnd"/>
-                      <w:r>
-                        <w:rPr>
-                          <w:b/>
-                        </w:rPr>
-                        <w:t>null, user.id);</w:t>
+                        <w:t>done(null, user.id);</w:t>
                       </w:r>
                     </w:p>
                     <w:p>
@@ -657,63 +391,11 @@
                                 <w:b/>
                               </w:rPr>
                             </w:pPr>
-                            <w:proofErr w:type="spellStart"/>
-                            <w:proofErr w:type="gramStart"/>
                             <w:r>
                               <w:rPr>
                                 <w:b/>
                               </w:rPr>
-                              <w:t>passport.deserializeUser</w:t>
-                            </w:r>
-                            <w:proofErr w:type="spellEnd"/>
-                            <w:proofErr w:type="gramEnd"/>
-                            <w:r>
-                              <w:rPr>
-                                <w:b/>
-                              </w:rPr>
-                              <w:t>(</w:t>
-                            </w:r>
-                            <w:proofErr w:type="spellStart"/>
-                            <w:r>
-                              <w:rPr>
-                                <w:b/>
-                              </w:rPr>
-                              <w:t>function</w:t>
-                            </w:r>
-                            <w:proofErr w:type="spellEnd"/>
-                            <w:r>
-                              <w:rPr>
-                                <w:b/>
-                              </w:rPr>
-                              <w:t>(</w:t>
-                            </w:r>
-                            <w:proofErr w:type="spellStart"/>
-                            <w:r>
-                              <w:rPr>
-                                <w:b/>
-                              </w:rPr>
-                              <w:t>user</w:t>
-                            </w:r>
-                            <w:proofErr w:type="spellEnd"/>
-                            <w:r>
-                              <w:rPr>
-                                <w:b/>
-                              </w:rPr>
-                              <w:t xml:space="preserve">, </w:t>
-                            </w:r>
-                            <w:proofErr w:type="spellStart"/>
-                            <w:r>
-                              <w:rPr>
-                                <w:b/>
-                              </w:rPr>
-                              <w:t>done</w:t>
-                            </w:r>
-                            <w:proofErr w:type="spellEnd"/>
-                            <w:r>
-                              <w:rPr>
-                                <w:b/>
-                              </w:rPr>
-                              <w:t>) {</w:t>
+                              <w:t>passport.deserializeUser(function(user, done) {</w:t>
                             </w:r>
                           </w:p>
                           <w:p>
@@ -723,155 +405,17 @@
                                 <w:b/>
                               </w:rPr>
                             </w:pPr>
-                            <w:proofErr w:type="spellStart"/>
-                            <w:proofErr w:type="gramStart"/>
                             <w:r>
                               <w:rPr>
                                 <w:b/>
                               </w:rPr>
-                              <w:t>connection.query</w:t>
-                            </w:r>
-                            <w:proofErr w:type="spellEnd"/>
-                            <w:proofErr w:type="gramEnd"/>
-                            <w:r>
-                              <w:rPr>
-                                <w:b/>
-                              </w:rPr>
-                              <w:t>('</w:t>
-                            </w:r>
-                            <w:proofErr w:type="spellStart"/>
-                            <w:r>
-                              <w:rPr>
-                                <w:b/>
-                              </w:rPr>
-                              <w:t>select</w:t>
-                            </w:r>
-                            <w:proofErr w:type="spellEnd"/>
-                            <w:r>
-                              <w:rPr>
-                                <w:b/>
-                              </w:rPr>
-                              <w:t xml:space="preserve"> * </w:t>
-                            </w:r>
-                            <w:proofErr w:type="spellStart"/>
-                            <w:r>
-                              <w:rPr>
-                                <w:b/>
-                              </w:rPr>
-                              <w:t>from</w:t>
-                            </w:r>
-                            <w:proofErr w:type="spellEnd"/>
-                            <w:r>
-                              <w:rPr>
-                                <w:b/>
-                              </w:rPr>
-                              <w:t xml:space="preserve"> </w:t>
-                            </w:r>
-                            <w:proofErr w:type="spellStart"/>
-                            <w:r>
-                              <w:rPr>
-                                <w:b/>
-                              </w:rPr>
-                              <w:t>user</w:t>
-                            </w:r>
-                            <w:proofErr w:type="spellEnd"/>
-                            <w:r>
-                              <w:rPr>
-                                <w:b/>
-                              </w:rPr>
-                              <w:t xml:space="preserve"> </w:t>
-                            </w:r>
-                            <w:proofErr w:type="spellStart"/>
-                            <w:r>
-                              <w:rPr>
-                                <w:b/>
-                              </w:rPr>
-                              <w:t>where</w:t>
-                            </w:r>
-                            <w:proofErr w:type="spellEnd"/>
-                            <w:r>
-                              <w:rPr>
-                                <w:b/>
-                              </w:rPr>
-                              <w:t xml:space="preserve"> </w:t>
-                            </w:r>
-                            <w:proofErr w:type="spellStart"/>
-                            <w:r>
-                              <w:rPr>
-                                <w:b/>
-                              </w:rPr>
-                              <w:t>userId</w:t>
-                            </w:r>
-                            <w:proofErr w:type="spellEnd"/>
-                            <w:r>
-                              <w:rPr>
-                                <w:b/>
-                              </w:rPr>
-                              <w:t xml:space="preserve"> = ? '</w:t>
+                              <w:t>connection.query('select * from user where userId = ? '</w:t>
                             </w:r>
                             <w:r>
                               <w:rPr>
                                 <w:b/>
                               </w:rPr>
-                              <w:t>, [</w:t>
-                            </w:r>
-                            <w:proofErr w:type="spellStart"/>
-                            <w:r>
-                              <w:rPr>
-                                <w:b/>
-                              </w:rPr>
-                              <w:t>user</w:t>
-                            </w:r>
-                            <w:proofErr w:type="spellEnd"/>
-                            <w:r>
-                              <w:rPr>
-                                <w:b/>
-                              </w:rPr>
-                              <w:t xml:space="preserve">], </w:t>
-                            </w:r>
-                            <w:proofErr w:type="spellStart"/>
-                            <w:proofErr w:type="gramStart"/>
-                            <w:r>
-                              <w:rPr>
-                                <w:b/>
-                              </w:rPr>
-                              <w:t>function</w:t>
-                            </w:r>
-                            <w:proofErr w:type="spellEnd"/>
-                            <w:r>
-                              <w:rPr>
-                                <w:b/>
-                              </w:rPr>
-                              <w:t>(</w:t>
-                            </w:r>
-                            <w:proofErr w:type="spellStart"/>
-                            <w:proofErr w:type="gramEnd"/>
-                            <w:r>
-                              <w:rPr>
-                                <w:b/>
-                              </w:rPr>
-                              <w:t>err</w:t>
-                            </w:r>
-                            <w:proofErr w:type="spellEnd"/>
-                            <w:r>
-                              <w:rPr>
-                                <w:b/>
-                              </w:rPr>
-                              <w:t xml:space="preserve">, </w:t>
-                            </w:r>
-                            <w:proofErr w:type="spellStart"/>
-                            <w:r>
-                              <w:rPr>
-                                <w:b/>
-                              </w:rPr>
-                              <w:t>user</w:t>
-                            </w:r>
-                            <w:proofErr w:type="spellEnd"/>
-                            <w:r>
-                              <w:rPr>
-                                <w:b/>
-                              </w:rPr>
-                              <w:t>) {</w:t>
+                              <w:t>, [user], function(err, user) {</w:t>
                             </w:r>
                           </w:p>
                           <w:p>
@@ -881,49 +425,11 @@
                                 <w:b/>
                               </w:rPr>
                             </w:pPr>
-                            <w:proofErr w:type="spellStart"/>
-                            <w:proofErr w:type="gramStart"/>
                             <w:r>
                               <w:rPr>
                                 <w:b/>
                               </w:rPr>
-                              <w:t>done</w:t>
-                            </w:r>
-                            <w:proofErr w:type="spellEnd"/>
-                            <w:r>
-                              <w:rPr>
-                                <w:b/>
-                              </w:rPr>
-                              <w:t>(</w:t>
-                            </w:r>
-                            <w:proofErr w:type="spellStart"/>
-                            <w:proofErr w:type="gramEnd"/>
-                            <w:r>
-                              <w:rPr>
-                                <w:b/>
-                              </w:rPr>
-                              <w:t>err</w:t>
-                            </w:r>
-                            <w:proofErr w:type="spellEnd"/>
-                            <w:r>
-                              <w:rPr>
-                                <w:b/>
-                              </w:rPr>
-                              <w:t xml:space="preserve">, </w:t>
-                            </w:r>
-                            <w:proofErr w:type="spellStart"/>
-                            <w:r>
-                              <w:rPr>
-                                <w:b/>
-                              </w:rPr>
-                              <w:t>user</w:t>
-                            </w:r>
-                            <w:proofErr w:type="spellEnd"/>
-                            <w:r>
-                              <w:rPr>
-                                <w:b/>
-                              </w:rPr>
-                              <w:t>[0]);</w:t>
+                              <w:t>done(err, user[0]);</w:t>
                             </w:r>
                           </w:p>
                           <w:p>
@@ -977,63 +483,11 @@
                           <w:b/>
                         </w:rPr>
                       </w:pPr>
-                      <w:proofErr w:type="spellStart"/>
-                      <w:proofErr w:type="gramStart"/>
                       <w:r>
                         <w:rPr>
                           <w:b/>
                         </w:rPr>
-                        <w:t>passport.deserializeUser</w:t>
-                      </w:r>
-                      <w:proofErr w:type="spellEnd"/>
-                      <w:proofErr w:type="gramEnd"/>
-                      <w:r>
-                        <w:rPr>
-                          <w:b/>
-                        </w:rPr>
-                        <w:t>(</w:t>
-                      </w:r>
-                      <w:proofErr w:type="spellStart"/>
-                      <w:r>
-                        <w:rPr>
-                          <w:b/>
-                        </w:rPr>
-                        <w:t>function</w:t>
-                      </w:r>
-                      <w:proofErr w:type="spellEnd"/>
-                      <w:r>
-                        <w:rPr>
-                          <w:b/>
-                        </w:rPr>
-                        <w:t>(</w:t>
-                      </w:r>
-                      <w:proofErr w:type="spellStart"/>
-                      <w:r>
-                        <w:rPr>
-                          <w:b/>
-                        </w:rPr>
-                        <w:t>user</w:t>
-                      </w:r>
-                      <w:proofErr w:type="spellEnd"/>
-                      <w:r>
-                        <w:rPr>
-                          <w:b/>
-                        </w:rPr>
-                        <w:t xml:space="preserve">, </w:t>
-                      </w:r>
-                      <w:proofErr w:type="spellStart"/>
-                      <w:r>
-                        <w:rPr>
-                          <w:b/>
-                        </w:rPr>
-                        <w:t>done</w:t>
-                      </w:r>
-                      <w:proofErr w:type="spellEnd"/>
-                      <w:r>
-                        <w:rPr>
-                          <w:b/>
-                        </w:rPr>
-                        <w:t>) {</w:t>
+                        <w:t>passport.deserializeUser(function(user, done) {</w:t>
                       </w:r>
                     </w:p>
                     <w:p>
@@ -1043,155 +497,17 @@
                           <w:b/>
                         </w:rPr>
                       </w:pPr>
-                      <w:proofErr w:type="spellStart"/>
-                      <w:proofErr w:type="gramStart"/>
                       <w:r>
                         <w:rPr>
                           <w:b/>
                         </w:rPr>
-                        <w:t>connection.query</w:t>
-                      </w:r>
-                      <w:proofErr w:type="spellEnd"/>
-                      <w:proofErr w:type="gramEnd"/>
-                      <w:r>
-                        <w:rPr>
-                          <w:b/>
-                        </w:rPr>
-                        <w:t>('</w:t>
-                      </w:r>
-                      <w:proofErr w:type="spellStart"/>
-                      <w:r>
-                        <w:rPr>
-                          <w:b/>
-                        </w:rPr>
-                        <w:t>select</w:t>
-                      </w:r>
-                      <w:proofErr w:type="spellEnd"/>
-                      <w:r>
-                        <w:rPr>
-                          <w:b/>
-                        </w:rPr>
-                        <w:t xml:space="preserve"> * </w:t>
-                      </w:r>
-                      <w:proofErr w:type="spellStart"/>
-                      <w:r>
-                        <w:rPr>
-                          <w:b/>
-                        </w:rPr>
-                        <w:t>from</w:t>
-                      </w:r>
-                      <w:proofErr w:type="spellEnd"/>
-                      <w:r>
-                        <w:rPr>
-                          <w:b/>
-                        </w:rPr>
-                        <w:t xml:space="preserve"> </w:t>
-                      </w:r>
-                      <w:proofErr w:type="spellStart"/>
-                      <w:r>
-                        <w:rPr>
-                          <w:b/>
-                        </w:rPr>
-                        <w:t>user</w:t>
-                      </w:r>
-                      <w:proofErr w:type="spellEnd"/>
-                      <w:r>
-                        <w:rPr>
-                          <w:b/>
-                        </w:rPr>
-                        <w:t xml:space="preserve"> </w:t>
-                      </w:r>
-                      <w:proofErr w:type="spellStart"/>
-                      <w:r>
-                        <w:rPr>
-                          <w:b/>
-                        </w:rPr>
-                        <w:t>where</w:t>
-                      </w:r>
-                      <w:proofErr w:type="spellEnd"/>
-                      <w:r>
-                        <w:rPr>
-                          <w:b/>
-                        </w:rPr>
-                        <w:t xml:space="preserve"> </w:t>
-                      </w:r>
-                      <w:proofErr w:type="spellStart"/>
-                      <w:r>
-                        <w:rPr>
-                          <w:b/>
-                        </w:rPr>
-                        <w:t>userId</w:t>
-                      </w:r>
-                      <w:proofErr w:type="spellEnd"/>
-                      <w:r>
-                        <w:rPr>
-                          <w:b/>
-                        </w:rPr>
-                        <w:t xml:space="preserve"> = ? '</w:t>
+                        <w:t>connection.query('select * from user where userId = ? '</w:t>
                       </w:r>
                       <w:r>
                         <w:rPr>
                           <w:b/>
                         </w:rPr>
-                        <w:t>, [</w:t>
-                      </w:r>
-                      <w:proofErr w:type="spellStart"/>
-                      <w:r>
-                        <w:rPr>
-                          <w:b/>
-                        </w:rPr>
-                        <w:t>user</w:t>
-                      </w:r>
-                      <w:proofErr w:type="spellEnd"/>
-                      <w:r>
-                        <w:rPr>
-                          <w:b/>
-                        </w:rPr>
-                        <w:t xml:space="preserve">], </w:t>
-                      </w:r>
-                      <w:proofErr w:type="spellStart"/>
-                      <w:proofErr w:type="gramStart"/>
-                      <w:r>
-                        <w:rPr>
-                          <w:b/>
-                        </w:rPr>
-                        <w:t>function</w:t>
-                      </w:r>
-                      <w:proofErr w:type="spellEnd"/>
-                      <w:r>
-                        <w:rPr>
-                          <w:b/>
-                        </w:rPr>
-                        <w:t>(</w:t>
-                      </w:r>
-                      <w:proofErr w:type="spellStart"/>
-                      <w:proofErr w:type="gramEnd"/>
-                      <w:r>
-                        <w:rPr>
-                          <w:b/>
-                        </w:rPr>
-                        <w:t>err</w:t>
-                      </w:r>
-                      <w:proofErr w:type="spellEnd"/>
-                      <w:r>
-                        <w:rPr>
-                          <w:b/>
-                        </w:rPr>
-                        <w:t xml:space="preserve">, </w:t>
-                      </w:r>
-                      <w:proofErr w:type="spellStart"/>
-                      <w:r>
-                        <w:rPr>
-                          <w:b/>
-                        </w:rPr>
-                        <w:t>user</w:t>
-                      </w:r>
-                      <w:proofErr w:type="spellEnd"/>
-                      <w:r>
-                        <w:rPr>
-                          <w:b/>
-                        </w:rPr>
-                        <w:t>) {</w:t>
+                        <w:t>, [user], function(err, user) {</w:t>
                       </w:r>
                     </w:p>
                     <w:p>
@@ -1201,49 +517,11 @@
                           <w:b/>
                         </w:rPr>
                       </w:pPr>
-                      <w:proofErr w:type="spellStart"/>
-                      <w:proofErr w:type="gramStart"/>
                       <w:r>
                         <w:rPr>
                           <w:b/>
                         </w:rPr>
-                        <w:t>done</w:t>
-                      </w:r>
-                      <w:proofErr w:type="spellEnd"/>
-                      <w:r>
-                        <w:rPr>
-                          <w:b/>
-                        </w:rPr>
-                        <w:t>(</w:t>
-                      </w:r>
-                      <w:proofErr w:type="spellStart"/>
-                      <w:proofErr w:type="gramEnd"/>
-                      <w:r>
-                        <w:rPr>
-                          <w:b/>
-                        </w:rPr>
-                        <w:t>err</w:t>
-                      </w:r>
-                      <w:proofErr w:type="spellEnd"/>
-                      <w:r>
-                        <w:rPr>
-                          <w:b/>
-                        </w:rPr>
-                        <w:t xml:space="preserve">, </w:t>
-                      </w:r>
-                      <w:proofErr w:type="spellStart"/>
-                      <w:r>
-                        <w:rPr>
-                          <w:b/>
-                        </w:rPr>
-                        <w:t>user</w:t>
-                      </w:r>
-                      <w:proofErr w:type="spellEnd"/>
-                      <w:r>
-                        <w:rPr>
-                          <w:b/>
-                        </w:rPr>
-                        <w:t>[0]);</w:t>
+                        <w:t>done(err, user[0]);</w:t>
                       </w:r>
                     </w:p>
                     <w:p>
@@ -1277,15 +555,7 @@
         </mc:AlternateContent>
       </w:r>
       <w:r>
-        <w:t>Die „</w:t>
-      </w:r>
-      <w:proofErr w:type="spellStart"/>
-      <w:r>
-        <w:t>serializeUser</w:t>
-      </w:r>
-      <w:proofErr w:type="spellEnd"/>
-      <w:r>
-        <w:t>“</w:t>
+        <w:t>Die „serializeUser“</w:t>
       </w:r>
       <w:r>
         <w:t xml:space="preserve"> Methode schreibt</w:t>
@@ -1294,15 +564,7 @@
         <w:t xml:space="preserve"> </w:t>
       </w:r>
       <w:r>
-        <w:t xml:space="preserve">die </w:t>
-      </w:r>
-      <w:proofErr w:type="spellStart"/>
-      <w:r>
-        <w:t>Id</w:t>
-      </w:r>
-      <w:proofErr w:type="spellEnd"/>
-      <w:r>
-        <w:t xml:space="preserve"> eines </w:t>
+        <w:t xml:space="preserve">die Id eines </w:t>
       </w:r>
       <w:r>
         <w:t>Benutzer</w:t>
@@ -1370,23 +632,7 @@
         </w:tabs>
       </w:pPr>
       <w:r>
-        <w:t>Die „</w:t>
-      </w:r>
-      <w:proofErr w:type="spellStart"/>
-      <w:r>
-        <w:t>deserializeUser</w:t>
-      </w:r>
-      <w:proofErr w:type="spellEnd"/>
-      <w:r>
-        <w:t xml:space="preserve">“ Methode liest eine User </w:t>
-      </w:r>
-      <w:proofErr w:type="spellStart"/>
-      <w:r>
-        <w:t>Id</w:t>
-      </w:r>
-      <w:proofErr w:type="spellEnd"/>
-      <w:r>
-        <w:t xml:space="preserve"> aus der Session aus und holt sich die restlichen Daten aus der Datenbank. </w:t>
+        <w:t xml:space="preserve">Die „deserializeUser“ Methode liest eine User Id aus der Session aus und holt sich die restlichen Daten aus der Datenbank. </w:t>
       </w:r>
     </w:p>
     <w:p>
@@ -1402,29 +648,11 @@
           <w:tab w:val="left" w:pos="5145"/>
         </w:tabs>
       </w:pPr>
-      <w:proofErr w:type="spellStart"/>
-      <w:proofErr w:type="gramStart"/>
       <w:r>
         <w:t>p</w:t>
       </w:r>
       <w:r>
-        <w:t>assport.use</w:t>
-      </w:r>
-      <w:proofErr w:type="spellEnd"/>
-      <w:r>
-        <w:t>(</w:t>
-      </w:r>
-      <w:proofErr w:type="gramEnd"/>
-      <w:r>
-        <w:t>‚</w:t>
-      </w:r>
-      <w:proofErr w:type="spellStart"/>
-      <w:r>
-        <w:t>registration</w:t>
-      </w:r>
-      <w:proofErr w:type="spellEnd"/>
-      <w:r>
-        <w:t>‘ …)</w:t>
+        <w:t>assport.use(‚registration‘ …)</w:t>
       </w:r>
     </w:p>
     <w:p>
@@ -1443,23 +671,7 @@
         <w:t xml:space="preserve">Usernamen </w:t>
       </w:r>
       <w:r>
-        <w:t xml:space="preserve">oder der E-Mail gibt. Ist das nicht der Fall wird der User in die Datenbank geschrieben. Hierfür wird das </w:t>
-      </w:r>
-      <w:proofErr w:type="spellStart"/>
-      <w:r>
-        <w:t>bcrypt</w:t>
-      </w:r>
-      <w:proofErr w:type="spellEnd"/>
-      <w:r>
-        <w:t xml:space="preserve"> Modul für das </w:t>
-      </w:r>
-      <w:proofErr w:type="spellStart"/>
-      <w:r>
-        <w:t>Hashing</w:t>
-      </w:r>
-      <w:proofErr w:type="spellEnd"/>
-      <w:r>
-        <w:t xml:space="preserve"> benutzt. </w:t>
+        <w:t xml:space="preserve">oder der E-Mail gibt. Ist das nicht der Fall wird der User in die Datenbank geschrieben. Hierfür wird das bcrypt Modul für das Hashing benutzt. </w:t>
       </w:r>
     </w:p>
     <w:p>
@@ -1468,26 +680,8 @@
           <w:tab w:val="left" w:pos="5145"/>
         </w:tabs>
       </w:pPr>
-      <w:proofErr w:type="spellStart"/>
-      <w:proofErr w:type="gramStart"/>
-      <w:r>
-        <w:t>Passport.use</w:t>
-      </w:r>
-      <w:proofErr w:type="spellEnd"/>
-      <w:r>
-        <w:t>(</w:t>
-      </w:r>
-      <w:proofErr w:type="gramEnd"/>
-      <w:r>
-        <w:t>‚</w:t>
-      </w:r>
-      <w:proofErr w:type="spellStart"/>
-      <w:r>
-        <w:t>login</w:t>
-      </w:r>
-      <w:proofErr w:type="spellEnd"/>
-      <w:r>
-        <w:t xml:space="preserve">‘ ...) </w:t>
+      <w:r>
+        <w:t xml:space="preserve">Passport.use(‚login‘ ...) </w:t>
       </w:r>
     </w:p>
     <w:p>
@@ -1506,8 +700,6 @@
           <w:tab w:val="left" w:pos="5145"/>
         </w:tabs>
       </w:pPr>
-      <w:bookmarkStart w:id="0" w:name="_GoBack"/>
-      <w:bookmarkEnd w:id="0"/>
     </w:p>
     <w:sectPr>
       <w:pgSz w:w="11906" w:h="16838"/>

</xml_diff>